<commit_message>
environement added, need to do the AI
</commit_message>
<xml_diff>
--- a/progression/Dissertation.docx
+++ b/progression/Dissertation.docx
@@ -6,6 +6,8 @@
       <w:pPr>
         <w:pStyle w:val="Title"/>
       </w:pPr>
+      <w:bookmarkStart w:id="0" w:name="_GoBack"/>
+      <w:bookmarkEnd w:id="0"/>
       <w:r>
         <w:t>OnSight53</w:t>
       </w:r>
@@ -183,6 +185,20 @@
     <w:p/>
     <w:p/>
     <w:p/>
+    <w:p>
+      <w:pPr>
+        <w:rPr>
+          <w:sz w:val="18"/>
+        </w:rPr>
+      </w:pPr>
+      <w:r>
+        <w:rPr>
+          <w:sz w:val="18"/>
+        </w:rPr>
+        <w:lastRenderedPageBreak/>
+        <w:t>Figure 1 – A table showing the initial demo ideas and how it was changed</w:t>
+      </w:r>
+    </w:p>
     <w:tbl>
       <w:tblPr>
         <w:tblStyle w:val="TableGrid"/>
@@ -211,7 +227,6 @@
                 <w:b/>
                 <w:sz w:val="24"/>
               </w:rPr>
-              <w:lastRenderedPageBreak/>
               <w:t>Initial Design</w:t>
             </w:r>
           </w:p>
@@ -418,28 +433,16 @@
         <w:t>the character that I was designing; this is due to the fact that I had no experience in 3D modelling and it would have taken too much time to lear</w:t>
       </w:r>
       <w:r>
-        <w:t xml:space="preserve">n and then implement it. After speaking to my supervisor, Jeremy, I decided to focus on the game mechanics, which has also been altered, first before starting any type of original character design or animation. </w:t>
-      </w:r>
-      <w:r>
-        <w:rPr>
-          <w:b/>
-        </w:rPr>
-        <w:t>In terms of comba</w:t>
-      </w:r>
-      <w:r>
-        <w:rPr>
-          <w:b/>
-        </w:rPr>
-        <w:t>t I had to change the attack system to have set attack combinations that are set to the weapons themselves</w:t>
-      </w:r>
-    </w:p>
-    <w:p>
-      <w:bookmarkStart w:id="0" w:name="_GoBack"/>
-      <w:bookmarkEnd w:id="0"/>
-    </w:p>
-    <w:p>
-      <w:r>
-        <w:t xml:space="preserve">Initially I wanted to create the demo from scratch, from the player avatar to the animations and the code. However, since I have zero experience in the art department I had to quickly change that; I resorted to finding free animations on </w:t>
+        <w:t>n and then implement it</w:t>
+      </w:r>
+      <w:r>
+        <w:t>;</w:t>
+      </w:r>
+      <w:r>
+        <w:t xml:space="preserve"> </w:t>
+      </w:r>
+      <w:r>
+        <w:t xml:space="preserve">I resorted to finding free animations on </w:t>
       </w:r>
       <w:hyperlink r:id="rId7" w:history="1">
         <w:r>
@@ -450,10 +453,24 @@
         </w:r>
       </w:hyperlink>
       <w:r>
-        <w:t xml:space="preserve"> that I could use since time was an issue. </w:t>
+        <w:t xml:space="preserve"> that I could use since time was an issue</w:t>
+      </w:r>
+      <w:r>
+        <w:t>. After speaking to my supervisor, Jeremy, I decided to focus on the game mechanics, which has also been altered, first before starting any type of original character design or animation</w:t>
+      </w:r>
+      <w:r>
+        <w:t>. In terms of comba</w:t>
+      </w:r>
+      <w:r>
+        <w:t>t I had to change the attack system to have attack combinations that are set to the weapons themselves</w:t>
+      </w:r>
+      <w:r>
+        <w:t xml:space="preserve"> as opposed to being able to change the attack modules</w:t>
+      </w:r>
+      <w:r>
+        <w:t xml:space="preserve"> due to not having enough time to work it out. </w:t>
       </w:r>
     </w:p>
-    <w:p/>
     <w:p>
       <w:pPr>
         <w:pStyle w:val="Heading2"/>
@@ -501,9 +518,16 @@
         <w:t xml:space="preserve">The reason I chose to do bi-weekly as opposed to weekly sprints is the nature of each sprint; I felt that that certain tasks such as: player animations, was too large a task to finish within one week. </w:t>
       </w:r>
     </w:p>
+    <w:p/>
+    <w:p/>
+    <w:p/>
+    <w:p/>
+    <w:p/>
+    <w:p/>
+    <w:p/>
     <w:tbl>
       <w:tblPr>
-        <w:tblpPr w:leftFromText="180" w:rightFromText="180" w:vertAnchor="text" w:horzAnchor="margin" w:tblpY="238"/>
+        <w:tblpPr w:leftFromText="180" w:rightFromText="180" w:vertAnchor="text" w:horzAnchor="margin" w:tblpY="323"/>
         <w:tblW w:w="8681" w:type="dxa"/>
         <w:tblBorders>
           <w:top w:val="single" w:sz="4" w:space="0" w:color="auto"/>
@@ -819,7 +843,6 @@
                 <w:rFonts w:asciiTheme="majorHAnsi" w:eastAsia="Times New Roman" w:hAnsiTheme="majorHAnsi" w:cstheme="majorHAnsi"/>
                 <w:color w:val="000000"/>
               </w:rPr>
-              <w:lastRenderedPageBreak/>
               <w:t>Weapon switch mechanics</w:t>
             </w:r>
           </w:p>
@@ -1642,21 +1665,10 @@
         <w:rPr>
           <w:sz w:val="18"/>
         </w:rPr>
-        <w:t>ure</w:t>
-      </w:r>
-      <w:r>
-        <w:rPr>
-          <w:sz w:val="18"/>
-        </w:rPr>
-        <w:t xml:space="preserve"> 1</w:t>
-      </w:r>
-      <w:r>
-        <w:rPr>
-          <w:sz w:val="18"/>
-        </w:rPr>
-        <w:t xml:space="preserve"> – Overall project goals</w:t>
+        <w:t>ure 2 – Overall project goals</w:t>
       </w:r>
     </w:p>
+    <w:p/>
     <w:p/>
     <w:p>
       <w:r>
@@ -2299,7 +2311,14 @@
           <w:rFonts w:asciiTheme="majorHAnsi" w:hAnsiTheme="majorHAnsi" w:cstheme="majorHAnsi"/>
           <w:sz w:val="18"/>
         </w:rPr>
-        <w:t xml:space="preserve">Figure 2 - </w:t>
+        <w:t>Figure 3</w:t>
+      </w:r>
+      <w:r>
+        <w:rPr>
+          <w:rFonts w:asciiTheme="majorHAnsi" w:hAnsiTheme="majorHAnsi" w:cstheme="majorHAnsi"/>
+          <w:sz w:val="18"/>
+        </w:rPr>
+        <w:t xml:space="preserve"> - </w:t>
       </w:r>
       <w:r>
         <w:rPr>
@@ -2338,6 +2357,34 @@
         </w:rPr>
         <w:t xml:space="preserve"> March</w:t>
       </w:r>
+    </w:p>
+    <w:p>
+      <w:pPr>
+        <w:rPr>
+          <w:rFonts w:asciiTheme="majorHAnsi" w:hAnsiTheme="majorHAnsi" w:cstheme="majorHAnsi"/>
+        </w:rPr>
+      </w:pPr>
+    </w:p>
+    <w:p>
+      <w:pPr>
+        <w:rPr>
+          <w:rFonts w:asciiTheme="majorHAnsi" w:hAnsiTheme="majorHAnsi" w:cstheme="majorHAnsi"/>
+        </w:rPr>
+      </w:pPr>
+    </w:p>
+    <w:p>
+      <w:pPr>
+        <w:rPr>
+          <w:rFonts w:asciiTheme="majorHAnsi" w:hAnsiTheme="majorHAnsi" w:cstheme="majorHAnsi"/>
+        </w:rPr>
+      </w:pPr>
+    </w:p>
+    <w:p>
+      <w:pPr>
+        <w:rPr>
+          <w:rFonts w:asciiTheme="majorHAnsi" w:hAnsiTheme="majorHAnsi" w:cstheme="majorHAnsi"/>
+        </w:rPr>
+      </w:pPr>
     </w:p>
     <w:p>
       <w:pPr>
@@ -2369,7 +2416,7 @@
     </w:p>
     <w:tbl>
       <w:tblPr>
-        <w:tblpPr w:leftFromText="180" w:rightFromText="180" w:vertAnchor="text" w:horzAnchor="margin" w:tblpY="316"/>
+        <w:tblpPr w:leftFromText="180" w:rightFromText="180" w:vertAnchor="text" w:horzAnchor="margin" w:tblpY="244"/>
         <w:tblW w:w="8618" w:type="dxa"/>
         <w:tblBorders>
           <w:top w:val="single" w:sz="4" w:space="0" w:color="auto"/>
@@ -2610,7 +2657,6 @@
                 <w:rFonts w:asciiTheme="majorHAnsi" w:eastAsia="Times New Roman" w:hAnsiTheme="majorHAnsi" w:cstheme="majorHAnsi"/>
                 <w:color w:val="000000"/>
               </w:rPr>
-              <w:lastRenderedPageBreak/>
               <w:t xml:space="preserve">Enemy </w:t>
             </w:r>
             <w:r>
@@ -3083,7 +3129,14 @@
           <w:rFonts w:asciiTheme="majorHAnsi" w:hAnsiTheme="majorHAnsi" w:cstheme="majorHAnsi"/>
           <w:sz w:val="18"/>
         </w:rPr>
-        <w:t>Figure 3 - Sprint 2: 16</w:t>
+        <w:t>Figure 4</w:t>
+      </w:r>
+      <w:r>
+        <w:rPr>
+          <w:rFonts w:asciiTheme="majorHAnsi" w:hAnsiTheme="majorHAnsi" w:cstheme="majorHAnsi"/>
+          <w:sz w:val="18"/>
+        </w:rPr>
+        <w:t xml:space="preserve"> - Sprint 2: 16</w:t>
       </w:r>
       <w:r>
         <w:rPr>
@@ -3459,7 +3512,7 @@
                 <w:sz w:val="24"/>
                 <w:szCs w:val="24"/>
               </w:rPr>
-              <w:t>Kinda</w:t>
+              <w:t>No</w:t>
             </w:r>
           </w:p>
         </w:tc>
@@ -3488,6 +3541,14 @@
                 <w:szCs w:val="24"/>
               </w:rPr>
             </w:pPr>
+            <w:r>
+              <w:rPr>
+                <w:rFonts w:asciiTheme="majorHAnsi" w:eastAsia="Times New Roman" w:hAnsiTheme="majorHAnsi" w:cstheme="majorHAnsi"/>
+                <w:sz w:val="24"/>
+                <w:szCs w:val="24"/>
+              </w:rPr>
+              <w:t>Score system</w:t>
+            </w:r>
           </w:p>
         </w:tc>
         <w:tc>
@@ -3542,6 +3603,14 @@
                 <w:szCs w:val="24"/>
               </w:rPr>
             </w:pPr>
+            <w:r>
+              <w:rPr>
+                <w:rFonts w:asciiTheme="majorHAnsi" w:eastAsia="Times New Roman" w:hAnsiTheme="majorHAnsi" w:cstheme="majorHAnsi"/>
+                <w:sz w:val="24"/>
+                <w:szCs w:val="24"/>
+              </w:rPr>
+              <w:t>Yes</w:t>
+            </w:r>
           </w:p>
         </w:tc>
       </w:tr>
@@ -3574,7 +3643,7 @@
                 <w:rFonts w:asciiTheme="majorHAnsi" w:eastAsia="Times New Roman" w:hAnsiTheme="majorHAnsi" w:cstheme="majorHAnsi"/>
                 <w:color w:val="000000"/>
               </w:rPr>
-              <w:t xml:space="preserve">Enemy attacking </w:t>
+              <w:t xml:space="preserve">Enemy </w:t>
             </w:r>
             <w:r>
               <w:rPr>
@@ -3582,6 +3651,13 @@
                 <w:color w:val="000000"/>
               </w:rPr>
               <w:t>animation</w:t>
+            </w:r>
+            <w:r>
+              <w:rPr>
+                <w:rFonts w:asciiTheme="majorHAnsi" w:eastAsia="Times New Roman" w:hAnsiTheme="majorHAnsi" w:cstheme="majorHAnsi"/>
+                <w:color w:val="000000"/>
+              </w:rPr>
+              <w:t>s</w:t>
             </w:r>
           </w:p>
         </w:tc>
@@ -3672,6 +3748,14 @@
                 <w:szCs w:val="24"/>
               </w:rPr>
             </w:pPr>
+            <w:r>
+              <w:rPr>
+                <w:rFonts w:asciiTheme="majorHAnsi" w:eastAsia="Times New Roman" w:hAnsiTheme="majorHAnsi" w:cstheme="majorHAnsi"/>
+                <w:sz w:val="24"/>
+                <w:szCs w:val="24"/>
+              </w:rPr>
+              <w:t>Player Health/Death/UI</w:t>
+            </w:r>
           </w:p>
         </w:tc>
         <w:tc>
@@ -3726,6 +3810,14 @@
                 <w:szCs w:val="24"/>
               </w:rPr>
             </w:pPr>
+            <w:r>
+              <w:rPr>
+                <w:rFonts w:asciiTheme="majorHAnsi" w:eastAsia="Times New Roman" w:hAnsiTheme="majorHAnsi" w:cstheme="majorHAnsi"/>
+                <w:sz w:val="24"/>
+                <w:szCs w:val="24"/>
+              </w:rPr>
+              <w:t>kinda</w:t>
+            </w:r>
           </w:p>
         </w:tc>
       </w:tr>
@@ -3837,7 +3929,7 @@
           <w:rFonts w:asciiTheme="majorHAnsi" w:hAnsiTheme="majorHAnsi" w:cstheme="majorHAnsi"/>
           <w:sz w:val="18"/>
         </w:rPr>
-        <w:t xml:space="preserve">Figure 4 - Sprint 3: </w:t>
+        <w:t xml:space="preserve">Sprint 3: </w:t>
       </w:r>
       <w:r>
         <w:rPr>
@@ -3883,8 +3975,593 @@
         </w:rPr>
         <w:t xml:space="preserve"> </w:t>
       </w:r>
-      <w:r>
-        <w:t>Testing and Evaluation</w:t>
+    </w:p>
+    <w:p/>
+    <w:p/>
+    <w:p/>
+    <w:p/>
+    <w:p/>
+    <w:p/>
+    <w:tbl>
+      <w:tblPr>
+        <w:tblpPr w:leftFromText="180" w:rightFromText="180" w:vertAnchor="text" w:tblpY="304"/>
+        <w:tblW w:w="8618" w:type="dxa"/>
+        <w:tblBorders>
+          <w:top w:val="single" w:sz="4" w:space="0" w:color="auto"/>
+          <w:left w:val="single" w:sz="4" w:space="0" w:color="auto"/>
+          <w:bottom w:val="single" w:sz="4" w:space="0" w:color="auto"/>
+          <w:right w:val="single" w:sz="4" w:space="0" w:color="auto"/>
+          <w:insideH w:val="single" w:sz="4" w:space="0" w:color="auto"/>
+          <w:insideV w:val="single" w:sz="4" w:space="0" w:color="auto"/>
+        </w:tblBorders>
+        <w:tblCellMar>
+          <w:top w:w="15" w:type="dxa"/>
+          <w:left w:w="15" w:type="dxa"/>
+          <w:bottom w:w="15" w:type="dxa"/>
+          <w:right w:w="15" w:type="dxa"/>
+        </w:tblCellMar>
+        <w:tblLook w:val="04A0" w:firstRow="1" w:lastRow="0" w:firstColumn="1" w:lastColumn="0" w:noHBand="0" w:noVBand="1"/>
+      </w:tblPr>
+      <w:tblGrid>
+        <w:gridCol w:w="6696"/>
+        <w:gridCol w:w="1057"/>
+        <w:gridCol w:w="865"/>
+      </w:tblGrid>
+      <w:tr>
+        <w:trPr>
+          <w:trHeight w:val="228"/>
+        </w:trPr>
+        <w:tc>
+          <w:tcPr>
+            <w:tcW w:w="0" w:type="auto"/>
+            <w:tcMar>
+              <w:top w:w="100" w:type="dxa"/>
+              <w:left w:w="100" w:type="dxa"/>
+              <w:bottom w:w="100" w:type="dxa"/>
+              <w:right w:w="100" w:type="dxa"/>
+            </w:tcMar>
+            <w:hideMark/>
+          </w:tcPr>
+          <w:p>
+            <w:pPr>
+              <w:spacing w:after="0" w:line="240" w:lineRule="auto"/>
+              <w:jc w:val="center"/>
+              <w:rPr>
+                <w:rFonts w:asciiTheme="majorHAnsi" w:eastAsia="Times New Roman" w:hAnsiTheme="majorHAnsi" w:cstheme="majorHAnsi"/>
+                <w:sz w:val="24"/>
+                <w:szCs w:val="24"/>
+              </w:rPr>
+            </w:pPr>
+            <w:r>
+              <w:rPr>
+                <w:rFonts w:asciiTheme="majorHAnsi" w:eastAsia="Times New Roman" w:hAnsiTheme="majorHAnsi" w:cstheme="majorHAnsi"/>
+                <w:color w:val="000000"/>
+              </w:rPr>
+              <w:lastRenderedPageBreak/>
+              <w:t>Task</w:t>
+            </w:r>
+          </w:p>
+        </w:tc>
+        <w:tc>
+          <w:tcPr>
+            <w:tcW w:w="0" w:type="auto"/>
+            <w:tcMar>
+              <w:top w:w="100" w:type="dxa"/>
+              <w:left w:w="100" w:type="dxa"/>
+              <w:bottom w:w="100" w:type="dxa"/>
+              <w:right w:w="100" w:type="dxa"/>
+            </w:tcMar>
+            <w:hideMark/>
+          </w:tcPr>
+          <w:p>
+            <w:pPr>
+              <w:spacing w:after="0" w:line="240" w:lineRule="auto"/>
+              <w:jc w:val="center"/>
+              <w:rPr>
+                <w:rFonts w:asciiTheme="majorHAnsi" w:eastAsia="Times New Roman" w:hAnsiTheme="majorHAnsi" w:cstheme="majorHAnsi"/>
+                <w:sz w:val="24"/>
+                <w:szCs w:val="24"/>
+              </w:rPr>
+            </w:pPr>
+            <w:r>
+              <w:rPr>
+                <w:rFonts w:asciiTheme="majorHAnsi" w:eastAsia="Times New Roman" w:hAnsiTheme="majorHAnsi" w:cstheme="majorHAnsi"/>
+                <w:color w:val="000000"/>
+              </w:rPr>
+              <w:t>Priority</w:t>
+            </w:r>
+          </w:p>
+        </w:tc>
+        <w:tc>
+          <w:tcPr>
+            <w:tcW w:w="0" w:type="auto"/>
+            <w:tcMar>
+              <w:top w:w="100" w:type="dxa"/>
+              <w:left w:w="100" w:type="dxa"/>
+              <w:bottom w:w="100" w:type="dxa"/>
+              <w:right w:w="100" w:type="dxa"/>
+            </w:tcMar>
+            <w:hideMark/>
+          </w:tcPr>
+          <w:p>
+            <w:pPr>
+              <w:spacing w:after="0" w:line="240" w:lineRule="auto"/>
+              <w:jc w:val="center"/>
+              <w:rPr>
+                <w:rFonts w:asciiTheme="majorHAnsi" w:eastAsia="Times New Roman" w:hAnsiTheme="majorHAnsi" w:cstheme="majorHAnsi"/>
+                <w:sz w:val="24"/>
+                <w:szCs w:val="24"/>
+              </w:rPr>
+            </w:pPr>
+            <w:r>
+              <w:rPr>
+                <w:rFonts w:asciiTheme="majorHAnsi" w:eastAsia="Times New Roman" w:hAnsiTheme="majorHAnsi" w:cstheme="majorHAnsi"/>
+                <w:color w:val="000000"/>
+              </w:rPr>
+              <w:t>Done?</w:t>
+            </w:r>
+          </w:p>
+        </w:tc>
+      </w:tr>
+      <w:tr>
+        <w:trPr>
+          <w:trHeight w:val="228"/>
+        </w:trPr>
+        <w:tc>
+          <w:tcPr>
+            <w:tcW w:w="0" w:type="auto"/>
+            <w:tcMar>
+              <w:top w:w="100" w:type="dxa"/>
+              <w:left w:w="100" w:type="dxa"/>
+              <w:bottom w:w="100" w:type="dxa"/>
+              <w:right w:w="100" w:type="dxa"/>
+            </w:tcMar>
+            <w:hideMark/>
+          </w:tcPr>
+          <w:p>
+            <w:pPr>
+              <w:spacing w:after="0" w:line="240" w:lineRule="auto"/>
+              <w:rPr>
+                <w:rFonts w:asciiTheme="majorHAnsi" w:eastAsia="Times New Roman" w:hAnsiTheme="majorHAnsi" w:cstheme="majorHAnsi"/>
+                <w:sz w:val="24"/>
+                <w:szCs w:val="24"/>
+              </w:rPr>
+            </w:pPr>
+            <w:r>
+              <w:rPr>
+                <w:rFonts w:asciiTheme="majorHAnsi" w:eastAsia="Times New Roman" w:hAnsiTheme="majorHAnsi" w:cstheme="majorHAnsi"/>
+                <w:color w:val="000000"/>
+              </w:rPr>
+              <w:t>Combination transitions for the attack animations for all weapons</w:t>
+            </w:r>
+          </w:p>
+        </w:tc>
+        <w:tc>
+          <w:tcPr>
+            <w:tcW w:w="0" w:type="auto"/>
+            <w:tcMar>
+              <w:top w:w="100" w:type="dxa"/>
+              <w:left w:w="100" w:type="dxa"/>
+              <w:bottom w:w="100" w:type="dxa"/>
+              <w:right w:w="100" w:type="dxa"/>
+            </w:tcMar>
+            <w:hideMark/>
+          </w:tcPr>
+          <w:p>
+            <w:pPr>
+              <w:spacing w:after="0" w:line="240" w:lineRule="auto"/>
+              <w:jc w:val="center"/>
+              <w:rPr>
+                <w:rFonts w:asciiTheme="majorHAnsi" w:eastAsia="Times New Roman" w:hAnsiTheme="majorHAnsi" w:cstheme="majorHAnsi"/>
+                <w:color w:val="00B050"/>
+                <w:sz w:val="24"/>
+                <w:szCs w:val="24"/>
+              </w:rPr>
+            </w:pPr>
+            <w:r>
+              <w:rPr>
+                <w:rFonts w:asciiTheme="majorHAnsi" w:eastAsia="Times New Roman" w:hAnsiTheme="majorHAnsi" w:cstheme="majorHAnsi"/>
+                <w:color w:val="00B050"/>
+              </w:rPr>
+              <w:t>High</w:t>
+            </w:r>
+          </w:p>
+        </w:tc>
+        <w:tc>
+          <w:tcPr>
+            <w:tcW w:w="0" w:type="auto"/>
+            <w:tcMar>
+              <w:top w:w="100" w:type="dxa"/>
+              <w:left w:w="100" w:type="dxa"/>
+              <w:bottom w:w="100" w:type="dxa"/>
+              <w:right w:w="100" w:type="dxa"/>
+            </w:tcMar>
+            <w:hideMark/>
+          </w:tcPr>
+          <w:p>
+            <w:pPr>
+              <w:spacing w:after="0" w:line="240" w:lineRule="auto"/>
+              <w:jc w:val="center"/>
+              <w:rPr>
+                <w:rFonts w:asciiTheme="majorHAnsi" w:eastAsia="Times New Roman" w:hAnsiTheme="majorHAnsi" w:cstheme="majorHAnsi"/>
+                <w:sz w:val="24"/>
+                <w:szCs w:val="24"/>
+              </w:rPr>
+            </w:pPr>
+          </w:p>
+        </w:tc>
+      </w:tr>
+      <w:tr>
+        <w:trPr>
+          <w:trHeight w:val="228"/>
+        </w:trPr>
+        <w:tc>
+          <w:tcPr>
+            <w:tcW w:w="0" w:type="auto"/>
+            <w:tcMar>
+              <w:top w:w="100" w:type="dxa"/>
+              <w:left w:w="100" w:type="dxa"/>
+              <w:bottom w:w="100" w:type="dxa"/>
+              <w:right w:w="100" w:type="dxa"/>
+            </w:tcMar>
+          </w:tcPr>
+          <w:p>
+            <w:pPr>
+              <w:spacing w:after="0" w:line="240" w:lineRule="auto"/>
+              <w:rPr>
+                <w:rFonts w:asciiTheme="majorHAnsi" w:eastAsia="Times New Roman" w:hAnsiTheme="majorHAnsi" w:cstheme="majorHAnsi"/>
+                <w:color w:val="000000"/>
+              </w:rPr>
+            </w:pPr>
+            <w:r>
+              <w:rPr>
+                <w:rFonts w:asciiTheme="majorHAnsi" w:eastAsia="Times New Roman" w:hAnsiTheme="majorHAnsi" w:cstheme="majorHAnsi"/>
+                <w:color w:val="000000"/>
+              </w:rPr>
+              <w:t>Enemy Attacking system</w:t>
+            </w:r>
+          </w:p>
+        </w:tc>
+        <w:tc>
+          <w:tcPr>
+            <w:tcW w:w="0" w:type="auto"/>
+            <w:tcMar>
+              <w:top w:w="100" w:type="dxa"/>
+              <w:left w:w="100" w:type="dxa"/>
+              <w:bottom w:w="100" w:type="dxa"/>
+              <w:right w:w="100" w:type="dxa"/>
+            </w:tcMar>
+          </w:tcPr>
+          <w:p>
+            <w:pPr>
+              <w:spacing w:after="0" w:line="240" w:lineRule="auto"/>
+              <w:jc w:val="center"/>
+              <w:rPr>
+                <w:rFonts w:asciiTheme="majorHAnsi" w:eastAsia="Times New Roman" w:hAnsiTheme="majorHAnsi" w:cstheme="majorHAnsi"/>
+                <w:color w:val="00B050"/>
+              </w:rPr>
+            </w:pPr>
+            <w:r>
+              <w:rPr>
+                <w:rFonts w:asciiTheme="majorHAnsi" w:eastAsia="Times New Roman" w:hAnsiTheme="majorHAnsi" w:cstheme="majorHAnsi"/>
+                <w:color w:val="00B050"/>
+              </w:rPr>
+              <w:t>High</w:t>
+            </w:r>
+          </w:p>
+        </w:tc>
+        <w:tc>
+          <w:tcPr>
+            <w:tcW w:w="0" w:type="auto"/>
+            <w:tcMar>
+              <w:top w:w="100" w:type="dxa"/>
+              <w:left w:w="100" w:type="dxa"/>
+              <w:bottom w:w="100" w:type="dxa"/>
+              <w:right w:w="100" w:type="dxa"/>
+            </w:tcMar>
+          </w:tcPr>
+          <w:p>
+            <w:pPr>
+              <w:spacing w:after="0" w:line="240" w:lineRule="auto"/>
+              <w:jc w:val="center"/>
+              <w:rPr>
+                <w:rFonts w:asciiTheme="majorHAnsi" w:eastAsia="Times New Roman" w:hAnsiTheme="majorHAnsi" w:cstheme="majorHAnsi"/>
+                <w:sz w:val="24"/>
+                <w:szCs w:val="24"/>
+              </w:rPr>
+            </w:pPr>
+          </w:p>
+        </w:tc>
+      </w:tr>
+      <w:tr>
+        <w:trPr>
+          <w:trHeight w:val="215"/>
+        </w:trPr>
+        <w:tc>
+          <w:tcPr>
+            <w:tcW w:w="0" w:type="auto"/>
+            <w:tcMar>
+              <w:top w:w="100" w:type="dxa"/>
+              <w:left w:w="100" w:type="dxa"/>
+              <w:bottom w:w="100" w:type="dxa"/>
+              <w:right w:w="100" w:type="dxa"/>
+            </w:tcMar>
+            <w:hideMark/>
+          </w:tcPr>
+          <w:p>
+            <w:pPr>
+              <w:spacing w:after="0" w:line="240" w:lineRule="auto"/>
+              <w:rPr>
+                <w:rFonts w:asciiTheme="majorHAnsi" w:eastAsia="Times New Roman" w:hAnsiTheme="majorHAnsi" w:cstheme="majorHAnsi"/>
+                <w:sz w:val="24"/>
+                <w:szCs w:val="24"/>
+              </w:rPr>
+            </w:pPr>
+            <w:r>
+              <w:rPr>
+                <w:rFonts w:asciiTheme="majorHAnsi" w:eastAsia="Times New Roman" w:hAnsiTheme="majorHAnsi" w:cstheme="majorHAnsi"/>
+                <w:color w:val="000000"/>
+              </w:rPr>
+              <w:t xml:space="preserve">Enemy </w:t>
+            </w:r>
+            <w:r>
+              <w:rPr>
+                <w:rFonts w:asciiTheme="majorHAnsi" w:eastAsia="Times New Roman" w:hAnsiTheme="majorHAnsi" w:cstheme="majorHAnsi"/>
+                <w:color w:val="000000"/>
+              </w:rPr>
+              <w:t>animations</w:t>
+            </w:r>
+          </w:p>
+        </w:tc>
+        <w:tc>
+          <w:tcPr>
+            <w:tcW w:w="0" w:type="auto"/>
+            <w:shd w:val="clear" w:color="auto" w:fill="auto"/>
+            <w:tcMar>
+              <w:top w:w="100" w:type="dxa"/>
+              <w:left w:w="100" w:type="dxa"/>
+              <w:bottom w:w="100" w:type="dxa"/>
+              <w:right w:w="100" w:type="dxa"/>
+            </w:tcMar>
+            <w:hideMark/>
+          </w:tcPr>
+          <w:p>
+            <w:pPr>
+              <w:spacing w:after="0" w:line="240" w:lineRule="auto"/>
+              <w:jc w:val="center"/>
+              <w:rPr>
+                <w:rFonts w:asciiTheme="majorHAnsi" w:eastAsia="Times New Roman" w:hAnsiTheme="majorHAnsi" w:cstheme="majorHAnsi"/>
+                <w:color w:val="00B050"/>
+                <w:sz w:val="24"/>
+                <w:szCs w:val="24"/>
+              </w:rPr>
+            </w:pPr>
+            <w:r>
+              <w:rPr>
+                <w:rFonts w:asciiTheme="majorHAnsi" w:eastAsia="Times New Roman" w:hAnsiTheme="majorHAnsi" w:cstheme="majorHAnsi"/>
+                <w:color w:val="00B050"/>
+              </w:rPr>
+              <w:t>High</w:t>
+            </w:r>
+          </w:p>
+        </w:tc>
+        <w:tc>
+          <w:tcPr>
+            <w:tcW w:w="0" w:type="auto"/>
+            <w:tcMar>
+              <w:top w:w="100" w:type="dxa"/>
+              <w:left w:w="100" w:type="dxa"/>
+              <w:bottom w:w="100" w:type="dxa"/>
+              <w:right w:w="100" w:type="dxa"/>
+            </w:tcMar>
+            <w:hideMark/>
+          </w:tcPr>
+          <w:p>
+            <w:pPr>
+              <w:spacing w:after="0" w:line="240" w:lineRule="auto"/>
+              <w:jc w:val="center"/>
+              <w:rPr>
+                <w:rFonts w:asciiTheme="majorHAnsi" w:eastAsia="Times New Roman" w:hAnsiTheme="majorHAnsi" w:cstheme="majorHAnsi"/>
+                <w:sz w:val="24"/>
+                <w:szCs w:val="24"/>
+              </w:rPr>
+            </w:pPr>
+          </w:p>
+        </w:tc>
+      </w:tr>
+      <w:tr>
+        <w:trPr>
+          <w:trHeight w:val="215"/>
+        </w:trPr>
+        <w:tc>
+          <w:tcPr>
+            <w:tcW w:w="0" w:type="auto"/>
+            <w:tcMar>
+              <w:top w:w="100" w:type="dxa"/>
+              <w:left w:w="100" w:type="dxa"/>
+              <w:bottom w:w="100" w:type="dxa"/>
+              <w:right w:w="100" w:type="dxa"/>
+            </w:tcMar>
+          </w:tcPr>
+          <w:p>
+            <w:pPr>
+              <w:spacing w:after="0" w:line="240" w:lineRule="auto"/>
+              <w:rPr>
+                <w:rFonts w:asciiTheme="majorHAnsi" w:eastAsia="Times New Roman" w:hAnsiTheme="majorHAnsi" w:cstheme="majorHAnsi"/>
+                <w:color w:val="000000"/>
+              </w:rPr>
+            </w:pPr>
+            <w:r>
+              <w:rPr>
+                <w:rFonts w:asciiTheme="majorHAnsi" w:eastAsia="Times New Roman" w:hAnsiTheme="majorHAnsi" w:cstheme="majorHAnsi"/>
+                <w:sz w:val="24"/>
+                <w:szCs w:val="24"/>
+              </w:rPr>
+              <w:t>Replace enemy tracking with NPBehave</w:t>
+            </w:r>
+          </w:p>
+        </w:tc>
+        <w:tc>
+          <w:tcPr>
+            <w:tcW w:w="0" w:type="auto"/>
+            <w:tcMar>
+              <w:top w:w="100" w:type="dxa"/>
+              <w:left w:w="100" w:type="dxa"/>
+              <w:bottom w:w="100" w:type="dxa"/>
+              <w:right w:w="100" w:type="dxa"/>
+            </w:tcMar>
+            <w:hideMark/>
+          </w:tcPr>
+          <w:p>
+            <w:pPr>
+              <w:spacing w:after="0" w:line="240" w:lineRule="auto"/>
+              <w:jc w:val="center"/>
+              <w:rPr>
+                <w:rFonts w:asciiTheme="majorHAnsi" w:eastAsia="Times New Roman" w:hAnsiTheme="majorHAnsi" w:cstheme="majorHAnsi"/>
+                <w:color w:val="ED7D31" w:themeColor="accent2"/>
+                <w:sz w:val="24"/>
+                <w:szCs w:val="24"/>
+              </w:rPr>
+            </w:pPr>
+            <w:r>
+              <w:rPr>
+                <w:rFonts w:asciiTheme="majorHAnsi" w:eastAsia="Times New Roman" w:hAnsiTheme="majorHAnsi" w:cstheme="majorHAnsi"/>
+                <w:color w:val="ED7D31" w:themeColor="accent2"/>
+              </w:rPr>
+              <w:t>Medium</w:t>
+            </w:r>
+          </w:p>
+        </w:tc>
+        <w:tc>
+          <w:tcPr>
+            <w:tcW w:w="0" w:type="auto"/>
+            <w:tcMar>
+              <w:top w:w="100" w:type="dxa"/>
+              <w:left w:w="100" w:type="dxa"/>
+              <w:bottom w:w="100" w:type="dxa"/>
+              <w:right w:w="100" w:type="dxa"/>
+            </w:tcMar>
+            <w:hideMark/>
+          </w:tcPr>
+          <w:p>
+            <w:pPr>
+              <w:spacing w:after="0" w:line="240" w:lineRule="auto"/>
+              <w:jc w:val="center"/>
+              <w:rPr>
+                <w:rFonts w:asciiTheme="majorHAnsi" w:eastAsia="Times New Roman" w:hAnsiTheme="majorHAnsi" w:cstheme="majorHAnsi"/>
+                <w:sz w:val="24"/>
+                <w:szCs w:val="24"/>
+              </w:rPr>
+            </w:pPr>
+          </w:p>
+        </w:tc>
+      </w:tr>
+      <w:tr>
+        <w:trPr>
+          <w:trHeight w:val="215"/>
+        </w:trPr>
+        <w:tc>
+          <w:tcPr>
+            <w:tcW w:w="0" w:type="auto"/>
+            <w:tcMar>
+              <w:top w:w="100" w:type="dxa"/>
+              <w:left w:w="100" w:type="dxa"/>
+              <w:bottom w:w="100" w:type="dxa"/>
+              <w:right w:w="100" w:type="dxa"/>
+            </w:tcMar>
+          </w:tcPr>
+          <w:p>
+            <w:pPr>
+              <w:spacing w:after="0" w:line="240" w:lineRule="auto"/>
+              <w:rPr>
+                <w:rFonts w:asciiTheme="majorHAnsi" w:eastAsia="Times New Roman" w:hAnsiTheme="majorHAnsi" w:cstheme="majorHAnsi"/>
+                <w:sz w:val="24"/>
+                <w:szCs w:val="24"/>
+              </w:rPr>
+            </w:pPr>
+            <w:r>
+              <w:rPr>
+                <w:rFonts w:asciiTheme="majorHAnsi" w:eastAsia="Times New Roman" w:hAnsiTheme="majorHAnsi" w:cstheme="majorHAnsi"/>
+                <w:sz w:val="24"/>
+                <w:szCs w:val="24"/>
+              </w:rPr>
+              <w:t>Find environment textures</w:t>
+            </w:r>
+          </w:p>
+        </w:tc>
+        <w:tc>
+          <w:tcPr>
+            <w:tcW w:w="0" w:type="auto"/>
+            <w:tcMar>
+              <w:top w:w="100" w:type="dxa"/>
+              <w:left w:w="100" w:type="dxa"/>
+              <w:bottom w:w="100" w:type="dxa"/>
+              <w:right w:w="100" w:type="dxa"/>
+            </w:tcMar>
+          </w:tcPr>
+          <w:p>
+            <w:pPr>
+              <w:spacing w:after="0" w:line="240" w:lineRule="auto"/>
+              <w:jc w:val="center"/>
+              <w:rPr>
+                <w:rFonts w:asciiTheme="majorHAnsi" w:eastAsia="Times New Roman" w:hAnsiTheme="majorHAnsi" w:cstheme="majorHAnsi"/>
+                <w:color w:val="ED7D31" w:themeColor="accent2"/>
+              </w:rPr>
+            </w:pPr>
+            <w:r>
+              <w:rPr>
+                <w:rFonts w:asciiTheme="majorHAnsi" w:eastAsia="Times New Roman" w:hAnsiTheme="majorHAnsi" w:cstheme="majorHAnsi"/>
+                <w:color w:val="FF0000"/>
+              </w:rPr>
+              <w:t>Low</w:t>
+            </w:r>
+          </w:p>
+        </w:tc>
+        <w:tc>
+          <w:tcPr>
+            <w:tcW w:w="0" w:type="auto"/>
+            <w:tcMar>
+              <w:top w:w="100" w:type="dxa"/>
+              <w:left w:w="100" w:type="dxa"/>
+              <w:bottom w:w="100" w:type="dxa"/>
+              <w:right w:w="100" w:type="dxa"/>
+            </w:tcMar>
+          </w:tcPr>
+          <w:p>
+            <w:pPr>
+              <w:spacing w:after="0" w:line="240" w:lineRule="auto"/>
+              <w:jc w:val="center"/>
+              <w:rPr>
+                <w:rFonts w:asciiTheme="majorHAnsi" w:eastAsia="Times New Roman" w:hAnsiTheme="majorHAnsi" w:cstheme="majorHAnsi"/>
+                <w:sz w:val="24"/>
+                <w:szCs w:val="24"/>
+              </w:rPr>
+            </w:pPr>
+          </w:p>
+        </w:tc>
+      </w:tr>
+    </w:tbl>
+    <w:p>
+      <w:r>
+        <w:t>Sprint 4 – 16</w:t>
+      </w:r>
+      <w:r>
+        <w:rPr>
+          <w:vertAlign w:val="superscript"/>
+        </w:rPr>
+        <w:t>th</w:t>
+      </w:r>
+      <w:r>
+        <w:t xml:space="preserve"> April – 1</w:t>
+      </w:r>
+      <w:r>
+        <w:rPr>
+          <w:vertAlign w:val="superscript"/>
+        </w:rPr>
+        <w:t>st</w:t>
+      </w:r>
+      <w:r>
+        <w:t xml:space="preserve"> May</w:t>
       </w:r>
     </w:p>
     <w:p/>
@@ -3893,7 +4570,7 @@
         <w:pStyle w:val="Heading1"/>
       </w:pPr>
       <w:r>
-        <w:t>Conclusion and Future Work</w:t>
+        <w:t>Testing and Evaluation</w:t>
       </w:r>
     </w:p>
     <w:p/>
@@ -3902,6 +4579,19 @@
         <w:pStyle w:val="Heading1"/>
       </w:pPr>
       <w:r>
+        <w:t>Conclusion and Future Work</w:t>
+      </w:r>
+    </w:p>
+    <w:p>
+      <w:pPr>
+        <w:pStyle w:val="Heading1"/>
+      </w:pPr>
+    </w:p>
+    <w:p>
+      <w:pPr>
+        <w:pStyle w:val="Heading1"/>
+      </w:pPr>
+      <w:r>
         <w:t>Bibliography</w:t>
       </w:r>
     </w:p>
@@ -3912,6 +4602,22 @@
       </w:pPr>
       <w:r>
         <w:t>Appendices</w:t>
+      </w:r>
+    </w:p>
+    <w:p/>
+    <w:p>
+      <w:r>
+        <w:t>Assets from assets store:</w:t>
+      </w:r>
+    </w:p>
+    <w:p>
+      <w:r>
+        <w:t>Rock &amp; boulders</w:t>
+      </w:r>
+    </w:p>
+    <w:p>
+      <w:r>
+        <w:t>mixamo</w:t>
       </w:r>
     </w:p>
     <w:sectPr>

</xml_diff>

<commit_message>
NPBehave implemented, need to code the AI
</commit_message>
<xml_diff>
--- a/progression/Dissertation.docx
+++ b/progression/Dissertation.docx
@@ -6,8 +6,6 @@
       <w:pPr>
         <w:pStyle w:val="Title"/>
       </w:pPr>
-      <w:bookmarkStart w:id="0" w:name="_GoBack"/>
-      <w:bookmarkEnd w:id="0"/>
       <w:r>
         <w:t>OnSight53</w:t>
       </w:r>
@@ -519,10 +517,17 @@
       </w:r>
     </w:p>
     <w:p/>
+    <w:p>
+      <w:r>
+        <w:t>DECIDED TO ADD SCOPRE SYSTEM TO SEEM LIKE A GAME</w:t>
+      </w:r>
+    </w:p>
     <w:p/>
     <w:p/>
-    <w:p/>
-    <w:p/>
+    <w:p>
+      <w:bookmarkStart w:id="0" w:name="_GoBack"/>
+      <w:bookmarkEnd w:id="0"/>
+    </w:p>
     <w:p/>
     <w:p/>
     <w:tbl>
@@ -3982,6 +3987,650 @@
     <w:p/>
     <w:p/>
     <w:p/>
+    <w:p>
+      <w:pPr>
+        <w:rPr>
+          <w:sz w:val="18"/>
+        </w:rPr>
+      </w:pPr>
+      <w:r>
+        <w:rPr>
+          <w:sz w:val="18"/>
+        </w:rPr>
+        <w:lastRenderedPageBreak/>
+        <w:t>Sprint 4 – 15</w:t>
+      </w:r>
+      <w:r>
+        <w:rPr>
+          <w:sz w:val="18"/>
+          <w:vertAlign w:val="superscript"/>
+        </w:rPr>
+        <w:t>th</w:t>
+      </w:r>
+      <w:r>
+        <w:rPr>
+          <w:sz w:val="18"/>
+        </w:rPr>
+        <w:t xml:space="preserve"> April – 1</w:t>
+      </w:r>
+      <w:r>
+        <w:rPr>
+          <w:sz w:val="18"/>
+          <w:vertAlign w:val="superscript"/>
+        </w:rPr>
+        <w:t>st</w:t>
+      </w:r>
+      <w:r>
+        <w:rPr>
+          <w:sz w:val="18"/>
+        </w:rPr>
+        <w:t xml:space="preserve"> May</w:t>
+      </w:r>
+    </w:p>
+    <w:tbl>
+      <w:tblPr>
+        <w:tblpPr w:leftFromText="180" w:rightFromText="180" w:vertAnchor="text" w:tblpY="304"/>
+        <w:tblW w:w="8618" w:type="dxa"/>
+        <w:tblBorders>
+          <w:top w:val="single" w:sz="4" w:space="0" w:color="auto"/>
+          <w:left w:val="single" w:sz="4" w:space="0" w:color="auto"/>
+          <w:bottom w:val="single" w:sz="4" w:space="0" w:color="auto"/>
+          <w:right w:val="single" w:sz="4" w:space="0" w:color="auto"/>
+          <w:insideH w:val="single" w:sz="4" w:space="0" w:color="auto"/>
+          <w:insideV w:val="single" w:sz="4" w:space="0" w:color="auto"/>
+        </w:tblBorders>
+        <w:tblCellMar>
+          <w:top w:w="15" w:type="dxa"/>
+          <w:left w:w="15" w:type="dxa"/>
+          <w:bottom w:w="15" w:type="dxa"/>
+          <w:right w:w="15" w:type="dxa"/>
+        </w:tblCellMar>
+        <w:tblLook w:val="04A0" w:firstRow="1" w:lastRow="0" w:firstColumn="1" w:lastColumn="0" w:noHBand="0" w:noVBand="1"/>
+      </w:tblPr>
+      <w:tblGrid>
+        <w:gridCol w:w="5065"/>
+        <w:gridCol w:w="1954"/>
+        <w:gridCol w:w="1599"/>
+      </w:tblGrid>
+      <w:tr>
+        <w:trPr>
+          <w:trHeight w:val="228"/>
+        </w:trPr>
+        <w:tc>
+          <w:tcPr>
+            <w:tcW w:w="0" w:type="auto"/>
+            <w:tcMar>
+              <w:top w:w="100" w:type="dxa"/>
+              <w:left w:w="100" w:type="dxa"/>
+              <w:bottom w:w="100" w:type="dxa"/>
+              <w:right w:w="100" w:type="dxa"/>
+            </w:tcMar>
+            <w:hideMark/>
+          </w:tcPr>
+          <w:p>
+            <w:pPr>
+              <w:spacing w:after="0" w:line="240" w:lineRule="auto"/>
+              <w:jc w:val="center"/>
+              <w:rPr>
+                <w:rFonts w:asciiTheme="majorHAnsi" w:eastAsia="Times New Roman" w:hAnsiTheme="majorHAnsi" w:cstheme="majorHAnsi"/>
+                <w:sz w:val="24"/>
+                <w:szCs w:val="24"/>
+              </w:rPr>
+            </w:pPr>
+            <w:r>
+              <w:rPr>
+                <w:rFonts w:asciiTheme="majorHAnsi" w:eastAsia="Times New Roman" w:hAnsiTheme="majorHAnsi" w:cstheme="majorHAnsi"/>
+                <w:color w:val="000000"/>
+              </w:rPr>
+              <w:t>Task</w:t>
+            </w:r>
+          </w:p>
+        </w:tc>
+        <w:tc>
+          <w:tcPr>
+            <w:tcW w:w="0" w:type="auto"/>
+            <w:tcMar>
+              <w:top w:w="100" w:type="dxa"/>
+              <w:left w:w="100" w:type="dxa"/>
+              <w:bottom w:w="100" w:type="dxa"/>
+              <w:right w:w="100" w:type="dxa"/>
+            </w:tcMar>
+            <w:hideMark/>
+          </w:tcPr>
+          <w:p>
+            <w:pPr>
+              <w:spacing w:after="0" w:line="240" w:lineRule="auto"/>
+              <w:jc w:val="center"/>
+              <w:rPr>
+                <w:rFonts w:asciiTheme="majorHAnsi" w:eastAsia="Times New Roman" w:hAnsiTheme="majorHAnsi" w:cstheme="majorHAnsi"/>
+                <w:sz w:val="24"/>
+                <w:szCs w:val="24"/>
+              </w:rPr>
+            </w:pPr>
+            <w:r>
+              <w:rPr>
+                <w:rFonts w:asciiTheme="majorHAnsi" w:eastAsia="Times New Roman" w:hAnsiTheme="majorHAnsi" w:cstheme="majorHAnsi"/>
+                <w:color w:val="000000"/>
+              </w:rPr>
+              <w:t>Priority</w:t>
+            </w:r>
+          </w:p>
+        </w:tc>
+        <w:tc>
+          <w:tcPr>
+            <w:tcW w:w="0" w:type="auto"/>
+            <w:tcMar>
+              <w:top w:w="100" w:type="dxa"/>
+              <w:left w:w="100" w:type="dxa"/>
+              <w:bottom w:w="100" w:type="dxa"/>
+              <w:right w:w="100" w:type="dxa"/>
+            </w:tcMar>
+            <w:hideMark/>
+          </w:tcPr>
+          <w:p>
+            <w:pPr>
+              <w:spacing w:after="0" w:line="240" w:lineRule="auto"/>
+              <w:jc w:val="center"/>
+              <w:rPr>
+                <w:rFonts w:asciiTheme="majorHAnsi" w:eastAsia="Times New Roman" w:hAnsiTheme="majorHAnsi" w:cstheme="majorHAnsi"/>
+                <w:sz w:val="24"/>
+                <w:szCs w:val="24"/>
+              </w:rPr>
+            </w:pPr>
+            <w:r>
+              <w:rPr>
+                <w:rFonts w:asciiTheme="majorHAnsi" w:eastAsia="Times New Roman" w:hAnsiTheme="majorHAnsi" w:cstheme="majorHAnsi"/>
+                <w:color w:val="000000"/>
+              </w:rPr>
+              <w:t>Done?</w:t>
+            </w:r>
+          </w:p>
+        </w:tc>
+      </w:tr>
+      <w:tr>
+        <w:trPr>
+          <w:trHeight w:val="228"/>
+        </w:trPr>
+        <w:tc>
+          <w:tcPr>
+            <w:tcW w:w="0" w:type="auto"/>
+            <w:tcMar>
+              <w:top w:w="100" w:type="dxa"/>
+              <w:left w:w="100" w:type="dxa"/>
+              <w:bottom w:w="100" w:type="dxa"/>
+              <w:right w:w="100" w:type="dxa"/>
+            </w:tcMar>
+            <w:hideMark/>
+          </w:tcPr>
+          <w:p>
+            <w:pPr>
+              <w:spacing w:after="0" w:line="240" w:lineRule="auto"/>
+              <w:rPr>
+                <w:rFonts w:asciiTheme="majorHAnsi" w:eastAsia="Times New Roman" w:hAnsiTheme="majorHAnsi" w:cstheme="majorHAnsi"/>
+                <w:sz w:val="24"/>
+                <w:szCs w:val="24"/>
+              </w:rPr>
+            </w:pPr>
+            <w:r>
+              <w:rPr>
+                <w:rFonts w:asciiTheme="majorHAnsi" w:eastAsia="Times New Roman" w:hAnsiTheme="majorHAnsi" w:cstheme="majorHAnsi"/>
+                <w:sz w:val="24"/>
+                <w:szCs w:val="24"/>
+              </w:rPr>
+              <w:t>Enemy animations</w:t>
+            </w:r>
+          </w:p>
+        </w:tc>
+        <w:tc>
+          <w:tcPr>
+            <w:tcW w:w="0" w:type="auto"/>
+            <w:tcMar>
+              <w:top w:w="100" w:type="dxa"/>
+              <w:left w:w="100" w:type="dxa"/>
+              <w:bottom w:w="100" w:type="dxa"/>
+              <w:right w:w="100" w:type="dxa"/>
+            </w:tcMar>
+            <w:hideMark/>
+          </w:tcPr>
+          <w:p>
+            <w:pPr>
+              <w:spacing w:after="0" w:line="240" w:lineRule="auto"/>
+              <w:jc w:val="center"/>
+              <w:rPr>
+                <w:rFonts w:asciiTheme="majorHAnsi" w:eastAsia="Times New Roman" w:hAnsiTheme="majorHAnsi" w:cstheme="majorHAnsi"/>
+                <w:color w:val="00B050"/>
+                <w:sz w:val="24"/>
+                <w:szCs w:val="24"/>
+              </w:rPr>
+            </w:pPr>
+            <w:r>
+              <w:rPr>
+                <w:rFonts w:asciiTheme="majorHAnsi" w:eastAsia="Times New Roman" w:hAnsiTheme="majorHAnsi" w:cstheme="majorHAnsi"/>
+                <w:color w:val="00B050"/>
+              </w:rPr>
+              <w:t>High</w:t>
+            </w:r>
+          </w:p>
+        </w:tc>
+        <w:tc>
+          <w:tcPr>
+            <w:tcW w:w="0" w:type="auto"/>
+            <w:tcMar>
+              <w:top w:w="100" w:type="dxa"/>
+              <w:left w:w="100" w:type="dxa"/>
+              <w:bottom w:w="100" w:type="dxa"/>
+              <w:right w:w="100" w:type="dxa"/>
+            </w:tcMar>
+            <w:hideMark/>
+          </w:tcPr>
+          <w:p>
+            <w:pPr>
+              <w:spacing w:after="0" w:line="240" w:lineRule="auto"/>
+              <w:jc w:val="center"/>
+              <w:rPr>
+                <w:rFonts w:asciiTheme="majorHAnsi" w:eastAsia="Times New Roman" w:hAnsiTheme="majorHAnsi" w:cstheme="majorHAnsi"/>
+                <w:sz w:val="24"/>
+                <w:szCs w:val="24"/>
+              </w:rPr>
+            </w:pPr>
+            <w:r>
+              <w:rPr>
+                <w:rFonts w:asciiTheme="majorHAnsi" w:eastAsia="Times New Roman" w:hAnsiTheme="majorHAnsi" w:cstheme="majorHAnsi"/>
+                <w:sz w:val="24"/>
+                <w:szCs w:val="24"/>
+              </w:rPr>
+              <w:t>Some</w:t>
+            </w:r>
+          </w:p>
+        </w:tc>
+      </w:tr>
+      <w:tr>
+        <w:trPr>
+          <w:trHeight w:val="228"/>
+        </w:trPr>
+        <w:tc>
+          <w:tcPr>
+            <w:tcW w:w="0" w:type="auto"/>
+            <w:tcMar>
+              <w:top w:w="100" w:type="dxa"/>
+              <w:left w:w="100" w:type="dxa"/>
+              <w:bottom w:w="100" w:type="dxa"/>
+              <w:right w:w="100" w:type="dxa"/>
+            </w:tcMar>
+          </w:tcPr>
+          <w:p>
+            <w:pPr>
+              <w:spacing w:after="0" w:line="240" w:lineRule="auto"/>
+              <w:rPr>
+                <w:rFonts w:asciiTheme="majorHAnsi" w:eastAsia="Times New Roman" w:hAnsiTheme="majorHAnsi" w:cstheme="majorHAnsi"/>
+                <w:color w:val="000000"/>
+              </w:rPr>
+            </w:pPr>
+            <w:r>
+              <w:rPr>
+                <w:rFonts w:asciiTheme="majorHAnsi" w:eastAsia="Times New Roman" w:hAnsiTheme="majorHAnsi" w:cstheme="majorHAnsi"/>
+                <w:color w:val="000000"/>
+              </w:rPr>
+              <w:t>Enemy Attacking system</w:t>
+            </w:r>
+          </w:p>
+        </w:tc>
+        <w:tc>
+          <w:tcPr>
+            <w:tcW w:w="0" w:type="auto"/>
+            <w:tcMar>
+              <w:top w:w="100" w:type="dxa"/>
+              <w:left w:w="100" w:type="dxa"/>
+              <w:bottom w:w="100" w:type="dxa"/>
+              <w:right w:w="100" w:type="dxa"/>
+            </w:tcMar>
+          </w:tcPr>
+          <w:p>
+            <w:pPr>
+              <w:spacing w:after="0" w:line="240" w:lineRule="auto"/>
+              <w:jc w:val="center"/>
+              <w:rPr>
+                <w:rFonts w:asciiTheme="majorHAnsi" w:eastAsia="Times New Roman" w:hAnsiTheme="majorHAnsi" w:cstheme="majorHAnsi"/>
+                <w:color w:val="00B050"/>
+              </w:rPr>
+            </w:pPr>
+            <w:r>
+              <w:rPr>
+                <w:rFonts w:asciiTheme="majorHAnsi" w:eastAsia="Times New Roman" w:hAnsiTheme="majorHAnsi" w:cstheme="majorHAnsi"/>
+                <w:color w:val="00B050"/>
+              </w:rPr>
+              <w:t>High</w:t>
+            </w:r>
+          </w:p>
+        </w:tc>
+        <w:tc>
+          <w:tcPr>
+            <w:tcW w:w="0" w:type="auto"/>
+            <w:tcMar>
+              <w:top w:w="100" w:type="dxa"/>
+              <w:left w:w="100" w:type="dxa"/>
+              <w:bottom w:w="100" w:type="dxa"/>
+              <w:right w:w="100" w:type="dxa"/>
+            </w:tcMar>
+          </w:tcPr>
+          <w:p>
+            <w:pPr>
+              <w:spacing w:after="0" w:line="240" w:lineRule="auto"/>
+              <w:jc w:val="center"/>
+              <w:rPr>
+                <w:rFonts w:asciiTheme="majorHAnsi" w:eastAsia="Times New Roman" w:hAnsiTheme="majorHAnsi" w:cstheme="majorHAnsi"/>
+                <w:sz w:val="24"/>
+                <w:szCs w:val="24"/>
+              </w:rPr>
+            </w:pPr>
+            <w:r>
+              <w:rPr>
+                <w:rFonts w:asciiTheme="majorHAnsi" w:eastAsia="Times New Roman" w:hAnsiTheme="majorHAnsi" w:cstheme="majorHAnsi"/>
+                <w:sz w:val="24"/>
+                <w:szCs w:val="24"/>
+              </w:rPr>
+              <w:t>Kinda</w:t>
+            </w:r>
+          </w:p>
+        </w:tc>
+      </w:tr>
+      <w:tr>
+        <w:trPr>
+          <w:trHeight w:val="228"/>
+        </w:trPr>
+        <w:tc>
+          <w:tcPr>
+            <w:tcW w:w="0" w:type="auto"/>
+            <w:tcMar>
+              <w:top w:w="100" w:type="dxa"/>
+              <w:left w:w="100" w:type="dxa"/>
+              <w:bottom w:w="100" w:type="dxa"/>
+              <w:right w:w="100" w:type="dxa"/>
+            </w:tcMar>
+            <w:hideMark/>
+          </w:tcPr>
+          <w:p>
+            <w:pPr>
+              <w:spacing w:after="0" w:line="240" w:lineRule="auto"/>
+              <w:rPr>
+                <w:rFonts w:asciiTheme="majorHAnsi" w:eastAsia="Times New Roman" w:hAnsiTheme="majorHAnsi" w:cstheme="majorHAnsi"/>
+                <w:sz w:val="24"/>
+                <w:szCs w:val="24"/>
+              </w:rPr>
+            </w:pPr>
+            <w:r>
+              <w:rPr>
+                <w:rFonts w:asciiTheme="majorHAnsi" w:eastAsia="Times New Roman" w:hAnsiTheme="majorHAnsi" w:cstheme="majorHAnsi"/>
+                <w:sz w:val="24"/>
+                <w:szCs w:val="24"/>
+              </w:rPr>
+              <w:t>Enemy AI</w:t>
+            </w:r>
+          </w:p>
+        </w:tc>
+        <w:tc>
+          <w:tcPr>
+            <w:tcW w:w="0" w:type="auto"/>
+            <w:tcMar>
+              <w:top w:w="100" w:type="dxa"/>
+              <w:left w:w="100" w:type="dxa"/>
+              <w:bottom w:w="100" w:type="dxa"/>
+              <w:right w:w="100" w:type="dxa"/>
+            </w:tcMar>
+            <w:hideMark/>
+          </w:tcPr>
+          <w:p>
+            <w:pPr>
+              <w:spacing w:after="0" w:line="240" w:lineRule="auto"/>
+              <w:jc w:val="center"/>
+              <w:rPr>
+                <w:rFonts w:asciiTheme="majorHAnsi" w:eastAsia="Times New Roman" w:hAnsiTheme="majorHAnsi" w:cstheme="majorHAnsi"/>
+                <w:color w:val="00B050"/>
+                <w:sz w:val="24"/>
+                <w:szCs w:val="24"/>
+              </w:rPr>
+            </w:pPr>
+            <w:r>
+              <w:rPr>
+                <w:rFonts w:asciiTheme="majorHAnsi" w:eastAsia="Times New Roman" w:hAnsiTheme="majorHAnsi" w:cstheme="majorHAnsi"/>
+                <w:color w:val="00B050"/>
+              </w:rPr>
+              <w:t>High</w:t>
+            </w:r>
+          </w:p>
+        </w:tc>
+        <w:tc>
+          <w:tcPr>
+            <w:tcW w:w="0" w:type="auto"/>
+            <w:tcMar>
+              <w:top w:w="100" w:type="dxa"/>
+              <w:left w:w="100" w:type="dxa"/>
+              <w:bottom w:w="100" w:type="dxa"/>
+              <w:right w:w="100" w:type="dxa"/>
+            </w:tcMar>
+            <w:hideMark/>
+          </w:tcPr>
+          <w:p>
+            <w:pPr>
+              <w:spacing w:after="0" w:line="240" w:lineRule="auto"/>
+              <w:jc w:val="center"/>
+              <w:rPr>
+                <w:rFonts w:asciiTheme="majorHAnsi" w:eastAsia="Times New Roman" w:hAnsiTheme="majorHAnsi" w:cstheme="majorHAnsi"/>
+                <w:sz w:val="24"/>
+                <w:szCs w:val="24"/>
+              </w:rPr>
+            </w:pPr>
+            <w:r>
+              <w:rPr>
+                <w:rFonts w:asciiTheme="majorHAnsi" w:eastAsia="Times New Roman" w:hAnsiTheme="majorHAnsi" w:cstheme="majorHAnsi"/>
+                <w:sz w:val="24"/>
+                <w:szCs w:val="24"/>
+              </w:rPr>
+              <w:t>Yes</w:t>
+            </w:r>
+          </w:p>
+        </w:tc>
+      </w:tr>
+      <w:tr>
+        <w:trPr>
+          <w:trHeight w:val="215"/>
+        </w:trPr>
+        <w:tc>
+          <w:tcPr>
+            <w:tcW w:w="0" w:type="auto"/>
+            <w:tcMar>
+              <w:top w:w="100" w:type="dxa"/>
+              <w:left w:w="100" w:type="dxa"/>
+              <w:bottom w:w="100" w:type="dxa"/>
+              <w:right w:w="100" w:type="dxa"/>
+            </w:tcMar>
+            <w:hideMark/>
+          </w:tcPr>
+          <w:p>
+            <w:pPr>
+              <w:spacing w:after="0" w:line="240" w:lineRule="auto"/>
+              <w:rPr>
+                <w:rFonts w:asciiTheme="majorHAnsi" w:eastAsia="Times New Roman" w:hAnsiTheme="majorHAnsi" w:cstheme="majorHAnsi"/>
+                <w:sz w:val="24"/>
+                <w:szCs w:val="24"/>
+              </w:rPr>
+            </w:pPr>
+            <w:r>
+              <w:rPr>
+                <w:rFonts w:asciiTheme="majorHAnsi" w:eastAsia="Times New Roman" w:hAnsiTheme="majorHAnsi" w:cstheme="majorHAnsi"/>
+                <w:sz w:val="24"/>
+                <w:szCs w:val="24"/>
+              </w:rPr>
+              <w:t>Environment</w:t>
+            </w:r>
+          </w:p>
+        </w:tc>
+        <w:tc>
+          <w:tcPr>
+            <w:tcW w:w="0" w:type="auto"/>
+            <w:tcMar>
+              <w:top w:w="100" w:type="dxa"/>
+              <w:left w:w="100" w:type="dxa"/>
+              <w:bottom w:w="100" w:type="dxa"/>
+              <w:right w:w="100" w:type="dxa"/>
+            </w:tcMar>
+            <w:hideMark/>
+          </w:tcPr>
+          <w:p>
+            <w:pPr>
+              <w:spacing w:after="0" w:line="240" w:lineRule="auto"/>
+              <w:jc w:val="center"/>
+              <w:rPr>
+                <w:rFonts w:asciiTheme="majorHAnsi" w:eastAsia="Times New Roman" w:hAnsiTheme="majorHAnsi" w:cstheme="majorHAnsi"/>
+                <w:color w:val="ED7D31" w:themeColor="accent2"/>
+                <w:sz w:val="24"/>
+                <w:szCs w:val="24"/>
+              </w:rPr>
+            </w:pPr>
+            <w:r>
+              <w:rPr>
+                <w:rFonts w:asciiTheme="majorHAnsi" w:eastAsia="Times New Roman" w:hAnsiTheme="majorHAnsi" w:cstheme="majorHAnsi"/>
+                <w:color w:val="ED7D31" w:themeColor="accent2"/>
+              </w:rPr>
+              <w:t>Medium</w:t>
+            </w:r>
+          </w:p>
+        </w:tc>
+        <w:tc>
+          <w:tcPr>
+            <w:tcW w:w="0" w:type="auto"/>
+            <w:tcMar>
+              <w:top w:w="100" w:type="dxa"/>
+              <w:left w:w="100" w:type="dxa"/>
+              <w:bottom w:w="100" w:type="dxa"/>
+              <w:right w:w="100" w:type="dxa"/>
+            </w:tcMar>
+            <w:hideMark/>
+          </w:tcPr>
+          <w:p>
+            <w:pPr>
+              <w:spacing w:after="0" w:line="240" w:lineRule="auto"/>
+              <w:jc w:val="center"/>
+              <w:rPr>
+                <w:rFonts w:asciiTheme="majorHAnsi" w:eastAsia="Times New Roman" w:hAnsiTheme="majorHAnsi" w:cstheme="majorHAnsi"/>
+                <w:sz w:val="24"/>
+                <w:szCs w:val="24"/>
+              </w:rPr>
+            </w:pPr>
+            <w:r>
+              <w:rPr>
+                <w:rFonts w:asciiTheme="majorHAnsi" w:eastAsia="Times New Roman" w:hAnsiTheme="majorHAnsi" w:cstheme="majorHAnsi"/>
+                <w:sz w:val="24"/>
+                <w:szCs w:val="24"/>
+              </w:rPr>
+              <w:t>Yes</w:t>
+            </w:r>
+          </w:p>
+        </w:tc>
+      </w:tr>
+      <w:tr>
+        <w:trPr>
+          <w:trHeight w:val="228"/>
+        </w:trPr>
+        <w:tc>
+          <w:tcPr>
+            <w:tcW w:w="0" w:type="auto"/>
+            <w:tcMar>
+              <w:top w:w="100" w:type="dxa"/>
+              <w:left w:w="100" w:type="dxa"/>
+              <w:bottom w:w="100" w:type="dxa"/>
+              <w:right w:w="100" w:type="dxa"/>
+            </w:tcMar>
+            <w:hideMark/>
+          </w:tcPr>
+          <w:p>
+            <w:pPr>
+              <w:spacing w:after="0" w:line="240" w:lineRule="auto"/>
+              <w:rPr>
+                <w:rFonts w:asciiTheme="majorHAnsi" w:eastAsia="Times New Roman" w:hAnsiTheme="majorHAnsi" w:cstheme="majorHAnsi"/>
+                <w:sz w:val="24"/>
+                <w:szCs w:val="24"/>
+              </w:rPr>
+            </w:pPr>
+            <w:r>
+              <w:rPr>
+                <w:rFonts w:asciiTheme="majorHAnsi" w:eastAsia="Times New Roman" w:hAnsiTheme="majorHAnsi" w:cstheme="majorHAnsi"/>
+                <w:sz w:val="24"/>
+                <w:szCs w:val="24"/>
+              </w:rPr>
+              <w:t>Player Health/Death/UI</w:t>
+            </w:r>
+          </w:p>
+        </w:tc>
+        <w:tc>
+          <w:tcPr>
+            <w:tcW w:w="0" w:type="auto"/>
+            <w:tcMar>
+              <w:top w:w="100" w:type="dxa"/>
+              <w:left w:w="100" w:type="dxa"/>
+              <w:bottom w:w="100" w:type="dxa"/>
+              <w:right w:w="100" w:type="dxa"/>
+            </w:tcMar>
+            <w:hideMark/>
+          </w:tcPr>
+          <w:p>
+            <w:pPr>
+              <w:spacing w:after="0" w:line="240" w:lineRule="auto"/>
+              <w:jc w:val="center"/>
+              <w:rPr>
+                <w:rFonts w:asciiTheme="majorHAnsi" w:eastAsia="Times New Roman" w:hAnsiTheme="majorHAnsi" w:cstheme="majorHAnsi"/>
+                <w:color w:val="ED7D31" w:themeColor="accent2"/>
+                <w:sz w:val="24"/>
+                <w:szCs w:val="24"/>
+              </w:rPr>
+            </w:pPr>
+            <w:r>
+              <w:rPr>
+                <w:rFonts w:asciiTheme="majorHAnsi" w:eastAsia="Times New Roman" w:hAnsiTheme="majorHAnsi" w:cstheme="majorHAnsi"/>
+                <w:color w:val="ED7D31" w:themeColor="accent2"/>
+              </w:rPr>
+              <w:t>Medium</w:t>
+            </w:r>
+          </w:p>
+        </w:tc>
+        <w:tc>
+          <w:tcPr>
+            <w:tcW w:w="0" w:type="auto"/>
+            <w:tcMar>
+              <w:top w:w="100" w:type="dxa"/>
+              <w:left w:w="100" w:type="dxa"/>
+              <w:bottom w:w="100" w:type="dxa"/>
+              <w:right w:w="100" w:type="dxa"/>
+            </w:tcMar>
+            <w:hideMark/>
+          </w:tcPr>
+          <w:p>
+            <w:pPr>
+              <w:spacing w:after="0" w:line="240" w:lineRule="auto"/>
+              <w:jc w:val="center"/>
+              <w:rPr>
+                <w:rFonts w:asciiTheme="majorHAnsi" w:eastAsia="Times New Roman" w:hAnsiTheme="majorHAnsi" w:cstheme="majorHAnsi"/>
+                <w:sz w:val="24"/>
+                <w:szCs w:val="24"/>
+              </w:rPr>
+            </w:pPr>
+            <w:r>
+              <w:rPr>
+                <w:rFonts w:asciiTheme="majorHAnsi" w:eastAsia="Times New Roman" w:hAnsiTheme="majorHAnsi" w:cstheme="majorHAnsi"/>
+                <w:sz w:val="24"/>
+                <w:szCs w:val="24"/>
+              </w:rPr>
+              <w:t>kinda</w:t>
+            </w:r>
+          </w:p>
+        </w:tc>
+      </w:tr>
+    </w:tbl>
+    <w:p/>
+    <w:p/>
+    <w:p/>
+    <w:p/>
+    <w:p/>
     <w:tbl>
       <w:tblPr>
         <w:tblpPr w:leftFromText="180" w:rightFromText="180" w:vertAnchor="text" w:tblpY="304"/>
@@ -4037,7 +4686,6 @@
                 <w:rFonts w:asciiTheme="majorHAnsi" w:eastAsia="Times New Roman" w:hAnsiTheme="majorHAnsi" w:cstheme="majorHAnsi"/>
                 <w:color w:val="000000"/>
               </w:rPr>
-              <w:lastRenderedPageBreak/>
               <w:t>Task</w:t>
             </w:r>
           </w:p>
@@ -4612,6 +5260,7 @@
     </w:p>
     <w:p>
       <w:r>
+        <w:lastRenderedPageBreak/>
         <w:t>Rock &amp; boulders</w:t>
       </w:r>
     </w:p>

</xml_diff>

<commit_message>
environment and ai done, need to do enemy attck
</commit_message>
<xml_diff>
--- a/progression/Dissertation.docx
+++ b/progression/Dissertation.docx
@@ -30,7 +30,23 @@
     </w:p>
     <w:p>
       <w:r>
-        <w:t xml:space="preserve">OnSight53 is a tech demo that showcases a combat system where the player is able to freely navigate in a procedurally generated open world in which enemy NPCs follow the player and attacks them until eventually killing them. The objective of the tech demo is to survive the game and pick new weapons to kill enemies which will in turn give you points similar to retro arcade games. </w:t>
+        <w:t xml:space="preserve">OnSight53 is a tech demo that showcases a combat system where the player </w:t>
+      </w:r>
+      <w:proofErr w:type="gramStart"/>
+      <w:r>
+        <w:t>is able to</w:t>
+      </w:r>
+      <w:proofErr w:type="gramEnd"/>
+      <w:r>
+        <w:t xml:space="preserve"> freely navigate in a procedurally generated open world in which enemy NPCs follow the player and attacks them until eventually killing them. The objective of the tech demo is to survive the game and pick new weapons to kill enemies which will in turn give you points </w:t>
+      </w:r>
+      <w:proofErr w:type="gramStart"/>
+      <w:r>
+        <w:t>similar to</w:t>
+      </w:r>
+      <w:proofErr w:type="gramEnd"/>
+      <w:r>
+        <w:t xml:space="preserve"> retro arcade games. </w:t>
       </w:r>
     </w:p>
     <w:p>
@@ -43,7 +59,15 @@
     </w:p>
     <w:p>
       <w:r>
-        <w:t xml:space="preserve">The reason I chose to create a combat tech demo as opposed to a full game is because I believe that in order for a game to be a success, it requires </w:t>
+        <w:t xml:space="preserve">The reason I chose to create a combat tech demo as opposed to a full game is because I believe that </w:t>
+      </w:r>
+      <w:proofErr w:type="gramStart"/>
+      <w:r>
+        <w:t>in order for</w:t>
+      </w:r>
+      <w:proofErr w:type="gramEnd"/>
+      <w:r>
+        <w:t xml:space="preserve"> a game to be a success, it requires </w:t>
       </w:r>
       <w:r>
         <w:t xml:space="preserve">adequate mechanics and gameplay, especially in the case of a game where fighting is one of the key components of the game. The core feature of this tech demo is the weapon system; it consists of 4 types of weapons, each </w:t>
@@ -143,10 +167,23 @@
         <w:t>demo</w:t>
       </w:r>
       <w:r>
-        <w:t xml:space="preserve">, rather than allowing to change attacks, similar to the game </w:t>
-      </w:r>
-      <w:r>
-        <w:t xml:space="preserve">Nier: Automata where the player has a choice between two types of weapons which can be changed </w:t>
+        <w:t xml:space="preserve">, rather than allowing to change attacks, </w:t>
+      </w:r>
+      <w:proofErr w:type="gramStart"/>
+      <w:r>
+        <w:t>similar to</w:t>
+      </w:r>
+      <w:proofErr w:type="gramEnd"/>
+      <w:r>
+        <w:t xml:space="preserve"> the game </w:t>
+      </w:r>
+      <w:proofErr w:type="spellStart"/>
+      <w:r>
+        <w:t>Nier</w:t>
+      </w:r>
+      <w:proofErr w:type="spellEnd"/>
+      <w:r>
+        <w:t xml:space="preserve">: Automata where the player has a choice between two types of weapons which can be changed </w:t>
       </w:r>
       <w:r>
         <w:t>mid combat, the player will have a choice of fo</w:t>
@@ -491,7 +528,15 @@
     </w:p>
     <w:p>
       <w:r>
-        <w:t xml:space="preserve">I initially started off the project by designing a character which I would have then imported into blender to be 3D modelled and then animated, however after meeting with my supervisor (Jeremy Gow) I realised that </w:t>
+        <w:t xml:space="preserve">I initially started off the project by designing a character which I would have then imported into blender to be 3D modelled and then animated, however after meeting with my supervisor (Jeremy </w:t>
+      </w:r>
+      <w:proofErr w:type="spellStart"/>
+      <w:r>
+        <w:t>Gow</w:t>
+      </w:r>
+      <w:proofErr w:type="spellEnd"/>
+      <w:r>
+        <w:t xml:space="preserve">) I realised that </w:t>
       </w:r>
       <w:r>
         <w:t xml:space="preserve">the core mechanic of the game should be more of a priority as creating my own character would take up too much time due to my lack of design experience; because of this I decided to start on the core mechanics of the game using animations that I could find on </w:t>
@@ -524,10 +569,7 @@
     </w:p>
     <w:p/>
     <w:p/>
-    <w:p>
-      <w:bookmarkStart w:id="0" w:name="_GoBack"/>
-      <w:bookmarkEnd w:id="0"/>
-    </w:p>
+    <w:p/>
     <w:p/>
     <w:p/>
     <w:tbl>
@@ -1594,8 +1636,17 @@
                 <w:rFonts w:asciiTheme="majorHAnsi" w:eastAsia="Times New Roman" w:hAnsiTheme="majorHAnsi" w:cstheme="majorHAnsi"/>
                 <w:color w:val="000000"/>
               </w:rPr>
-              <w:t>using NPBehave</w:t>
-            </w:r>
+              <w:t xml:space="preserve">using </w:t>
+            </w:r>
+            <w:proofErr w:type="spellStart"/>
+            <w:r>
+              <w:rPr>
+                <w:rFonts w:asciiTheme="majorHAnsi" w:eastAsia="Times New Roman" w:hAnsiTheme="majorHAnsi" w:cstheme="majorHAnsi"/>
+                <w:color w:val="000000"/>
+              </w:rPr>
+              <w:t>NPBehave</w:t>
+            </w:r>
+            <w:proofErr w:type="spellEnd"/>
           </w:p>
         </w:tc>
         <w:tc>
@@ -2721,6 +2772,7 @@
                 <w:szCs w:val="24"/>
               </w:rPr>
             </w:pPr>
+            <w:proofErr w:type="spellStart"/>
             <w:r>
               <w:rPr>
                 <w:rFonts w:asciiTheme="majorHAnsi" w:eastAsia="Times New Roman" w:hAnsiTheme="majorHAnsi" w:cstheme="majorHAnsi"/>
@@ -2729,6 +2781,7 @@
               </w:rPr>
               <w:t>Kinda</w:t>
             </w:r>
+            <w:proofErr w:type="spellEnd"/>
           </w:p>
         </w:tc>
       </w:tr>
@@ -3110,6 +3163,7 @@
                 <w:szCs w:val="24"/>
               </w:rPr>
             </w:pPr>
+            <w:proofErr w:type="spellStart"/>
             <w:r>
               <w:rPr>
                 <w:rFonts w:asciiTheme="majorHAnsi" w:eastAsia="Times New Roman" w:hAnsiTheme="majorHAnsi" w:cstheme="majorHAnsi"/>
@@ -3118,6 +3172,7 @@
               </w:rPr>
               <w:t>Kinda</w:t>
             </w:r>
+            <w:proofErr w:type="spellEnd"/>
           </w:p>
         </w:tc>
       </w:tr>
@@ -3815,6 +3870,7 @@
                 <w:szCs w:val="24"/>
               </w:rPr>
             </w:pPr>
+            <w:proofErr w:type="spellStart"/>
             <w:r>
               <w:rPr>
                 <w:rFonts w:asciiTheme="majorHAnsi" w:eastAsia="Times New Roman" w:hAnsiTheme="majorHAnsi" w:cstheme="majorHAnsi"/>
@@ -3823,6 +3879,7 @@
               </w:rPr>
               <w:t>kinda</w:t>
             </w:r>
+            <w:proofErr w:type="spellEnd"/>
           </w:p>
         </w:tc>
       </w:tr>
@@ -4323,6 +4380,7 @@
                 <w:szCs w:val="24"/>
               </w:rPr>
             </w:pPr>
+            <w:proofErr w:type="spellStart"/>
             <w:r>
               <w:rPr>
                 <w:rFonts w:asciiTheme="majorHAnsi" w:eastAsia="Times New Roman" w:hAnsiTheme="majorHAnsi" w:cstheme="majorHAnsi"/>
@@ -4331,6 +4389,7 @@
               </w:rPr>
               <w:t>Kinda</w:t>
             </w:r>
+            <w:proofErr w:type="spellEnd"/>
           </w:p>
         </w:tc>
       </w:tr>
@@ -4614,6 +4673,7 @@
                 <w:szCs w:val="24"/>
               </w:rPr>
             </w:pPr>
+            <w:proofErr w:type="spellStart"/>
             <w:r>
               <w:rPr>
                 <w:rFonts w:asciiTheme="majorHAnsi" w:eastAsia="Times New Roman" w:hAnsiTheme="majorHAnsi" w:cstheme="majorHAnsi"/>
@@ -4622,6 +4682,7 @@
               </w:rPr>
               <w:t>kinda</w:t>
             </w:r>
+            <w:proofErr w:type="spellEnd"/>
           </w:p>
         </w:tc>
       </w:tr>
@@ -5045,8 +5106,18 @@
                 <w:sz w:val="24"/>
                 <w:szCs w:val="24"/>
               </w:rPr>
-              <w:t>Replace enemy tracking with NPBehave</w:t>
-            </w:r>
+              <w:t xml:space="preserve">Replace enemy tracking with </w:t>
+            </w:r>
+            <w:proofErr w:type="spellStart"/>
+            <w:r>
+              <w:rPr>
+                <w:rFonts w:asciiTheme="majorHAnsi" w:eastAsia="Times New Roman" w:hAnsiTheme="majorHAnsi" w:cstheme="majorHAnsi"/>
+                <w:sz w:val="24"/>
+                <w:szCs w:val="24"/>
+              </w:rPr>
+              <w:t>NPBehave</w:t>
+            </w:r>
+            <w:proofErr w:type="spellEnd"/>
           </w:p>
         </w:tc>
         <w:tc>
@@ -5266,8 +5337,19 @@
     </w:p>
     <w:p>
       <w:r>
+        <w:t>Grass and flowers pack 1</w:t>
+      </w:r>
+    </w:p>
+    <w:p>
+      <w:bookmarkStart w:id="0" w:name="_GoBack"/>
+      <w:bookmarkEnd w:id="0"/>
+    </w:p>
+    <w:p>
+      <w:proofErr w:type="spellStart"/>
+      <w:r>
         <w:t>mixamo</w:t>
       </w:r>
+      <w:proofErr w:type="spellEnd"/>
     </w:p>
     <w:sectPr>
       <w:pgSz w:w="11906" w:h="16838"/>

</xml_diff>